<commit_message>
algunos cambios segun interfaces
</commit_message>
<xml_diff>
--- a/02. Modelado de Requerimientos/Modelo de Casos De Uso/Trazos/Deposito/111_Consultar_Producto.docx
+++ b/02. Modelado de Requerimientos/Modelo de Casos De Uso/Trazos/Deposito/111_Consultar_Producto.docx
@@ -4,7 +4,7 @@
   <w:body>
     <w:tbl>
       <w:tblPr>
-        <w:tblStyle w:val="TableGrid"/>
+        <w:tblStyle w:val="Tablaconcuadrcula"/>
         <w:tblW w:w="8472" w:type="dxa"/>
         <w:tblInd w:w="250" w:type="dxa"/>
         <w:tblLayout w:type="fixed"/>
@@ -1293,7 +1293,7 @@
           </w:tcPr>
           <w:p>
             <w:pPr>
-              <w:pStyle w:val="ListParagraph"/>
+              <w:pStyle w:val="Prrafodelista"/>
               <w:numPr>
                 <w:ilvl w:val="0"/>
                 <w:numId w:val="1"/>
@@ -1361,7 +1361,7 @@
           </w:tcPr>
           <w:p>
             <w:pPr>
-              <w:pStyle w:val="ListParagraph"/>
+              <w:pStyle w:val="Prrafodelista"/>
               <w:numPr>
                 <w:ilvl w:val="0"/>
                 <w:numId w:val="1"/>
@@ -1440,7 +1440,7 @@
           </w:tcPr>
           <w:p>
             <w:pPr>
-              <w:pStyle w:val="ListParagraph"/>
+              <w:pStyle w:val="Prrafodelista"/>
               <w:numPr>
                 <w:ilvl w:val="0"/>
                 <w:numId w:val="3"/>
@@ -1489,7 +1489,7 @@
           </w:tcPr>
           <w:p>
             <w:pPr>
-              <w:pStyle w:val="ListParagraph"/>
+              <w:pStyle w:val="Prrafodelista"/>
               <w:numPr>
                 <w:ilvl w:val="0"/>
                 <w:numId w:val="3"/>
@@ -1526,7 +1526,7 @@
           </w:tcPr>
           <w:p>
             <w:pPr>
-              <w:pStyle w:val="ListParagraph"/>
+              <w:pStyle w:val="Prrafodelista"/>
               <w:ind w:left="230"/>
             </w:pPr>
           </w:p>
@@ -1549,7 +1549,7 @@
           </w:tcPr>
           <w:p>
             <w:pPr>
-              <w:pStyle w:val="ListParagraph"/>
+              <w:pStyle w:val="Prrafodelista"/>
               <w:numPr>
                 <w:ilvl w:val="0"/>
                 <w:numId w:val="3"/>
@@ -1574,7 +1574,7 @@
           </w:tcPr>
           <w:p>
             <w:pPr>
-              <w:pStyle w:val="ListParagraph"/>
+              <w:pStyle w:val="Prrafodelista"/>
               <w:ind w:left="230"/>
             </w:pPr>
           </w:p>
@@ -1597,7 +1597,7 @@
           </w:tcPr>
           <w:p>
             <w:pPr>
-              <w:pStyle w:val="ListParagraph"/>
+              <w:pStyle w:val="Prrafodelista"/>
               <w:numPr>
                 <w:ilvl w:val="0"/>
                 <w:numId w:val="3"/>
@@ -1622,7 +1622,7 @@
           </w:tcPr>
           <w:p>
             <w:pPr>
-              <w:pStyle w:val="ListParagraph"/>
+              <w:pStyle w:val="Prrafodelista"/>
               <w:numPr>
                 <w:ilvl w:val="1"/>
                 <w:numId w:val="3"/>
@@ -1639,7 +1639,7 @@
           </w:p>
           <w:p>
             <w:pPr>
-              <w:pStyle w:val="ListParagraph"/>
+              <w:pStyle w:val="Prrafodelista"/>
               <w:numPr>
                 <w:ilvl w:val="2"/>
                 <w:numId w:val="3"/>
@@ -1651,7 +1651,7 @@
           </w:p>
           <w:p>
             <w:pPr>
-              <w:pStyle w:val="ListParagraph"/>
+              <w:pStyle w:val="Prrafodelista"/>
               <w:numPr>
                 <w:ilvl w:val="2"/>
                 <w:numId w:val="3"/>
@@ -1680,7 +1680,7 @@
           </w:tcPr>
           <w:p>
             <w:pPr>
-              <w:pStyle w:val="ListParagraph"/>
+              <w:pStyle w:val="Prrafodelista"/>
               <w:numPr>
                 <w:ilvl w:val="0"/>
                 <w:numId w:val="3"/>
@@ -1711,7 +1711,7 @@
           </w:tcPr>
           <w:p>
             <w:pPr>
-              <w:pStyle w:val="ListParagraph"/>
+              <w:pStyle w:val="Prrafodelista"/>
               <w:ind w:left="230"/>
             </w:pPr>
           </w:p>
@@ -1734,7 +1734,7 @@
           </w:tcPr>
           <w:p>
             <w:pPr>
-              <w:pStyle w:val="ListParagraph"/>
+              <w:pStyle w:val="Prrafodelista"/>
               <w:numPr>
                 <w:ilvl w:val="0"/>
                 <w:numId w:val="3"/>
@@ -1759,7 +1759,7 @@
           </w:tcPr>
           <w:p>
             <w:pPr>
-              <w:pStyle w:val="ListParagraph"/>
+              <w:pStyle w:val="Prrafodelista"/>
               <w:ind w:left="230"/>
             </w:pPr>
           </w:p>
@@ -1782,7 +1782,7 @@
           </w:tcPr>
           <w:p>
             <w:pPr>
-              <w:pStyle w:val="ListParagraph"/>
+              <w:pStyle w:val="Prrafodelista"/>
               <w:numPr>
                 <w:ilvl w:val="0"/>
                 <w:numId w:val="3"/>
@@ -1793,16 +1793,16 @@
               <w:t xml:space="preserve">El sistema </w:t>
             </w:r>
             <w:r>
-              <w:t xml:space="preserve">muestra, del producto seleccionado, los siguientes datos: Código, marca, modelo, tamaño, color, stock actual, nivel de reaprovisionamiento, stock máximo, cantidad reservada, cantidad Pendiente, foto, </w:t>
-            </w:r>
-            <w:r>
-              <w:t xml:space="preserve">busca los datos del </w:t>
+              <w:t xml:space="preserve">muestra, del producto seleccionado, los siguientes datos: </w:t>
             </w:r>
             <w:bookmarkStart w:id="1" w:name="_GoBack"/>
+            <w:r>
+              <w:t>Código, marca, modelo, tamaño, color, stock actual, nivel de reaprovisionamiento, stock máximo, cantidad reser</w:t>
+            </w:r>
+            <w:r>
+              <w:t>vada, cantidad Pendiente, foto.</w:t>
+            </w:r>
             <w:bookmarkEnd w:id="1"/>
-            <w:r>
-              <w:t>producto seleccionado y los muestra.</w:t>
-            </w:r>
           </w:p>
         </w:tc>
         <w:tc>
@@ -1818,7 +1818,7 @@
           </w:tcPr>
           <w:p>
             <w:pPr>
-              <w:pStyle w:val="ListParagraph"/>
+              <w:pStyle w:val="Prrafodelista"/>
               <w:ind w:left="230"/>
             </w:pPr>
           </w:p>
@@ -1841,7 +1841,7 @@
           </w:tcPr>
           <w:p>
             <w:pPr>
-              <w:pStyle w:val="ListParagraph"/>
+              <w:pStyle w:val="Prrafodelista"/>
               <w:numPr>
                 <w:ilvl w:val="0"/>
                 <w:numId w:val="3"/>
@@ -1866,7 +1866,7 @@
           </w:tcPr>
           <w:p>
             <w:pPr>
-              <w:pStyle w:val="ListParagraph"/>
+              <w:pStyle w:val="Prrafodelista"/>
               <w:ind w:left="230"/>
             </w:pPr>
           </w:p>
@@ -2103,7 +2103,6 @@
               <w:rPr>
                 <w:b/>
               </w:rPr>
-              <w:lastRenderedPageBreak/>
               <w:t>CU Donde se Incluye</w:t>
             </w:r>
             <w:r>
@@ -2156,6 +2155,7 @@
               <w:rPr>
                 <w:b/>
               </w:rPr>
+              <w:lastRenderedPageBreak/>
               <w:t>CU al que se Extiende</w:t>
             </w:r>
             <w:r>
@@ -2770,13 +2770,13 @@
     <w:name w:val="Normal"/>
     <w:qFormat/>
   </w:style>
-  <w:style w:type="character" w:default="1" w:styleId="DefaultParagraphFont">
+  <w:style w:type="character" w:default="1" w:styleId="Fuentedeprrafopredeter">
     <w:name w:val="Default Paragraph Font"/>
     <w:uiPriority w:val="1"/>
     <w:semiHidden/>
     <w:unhideWhenUsed/>
   </w:style>
-  <w:style w:type="table" w:default="1" w:styleId="TableNormal">
+  <w:style w:type="table" w:default="1" w:styleId="Tablanormal">
     <w:name w:val="Normal Table"/>
     <w:uiPriority w:val="99"/>
     <w:semiHidden/>
@@ -2791,15 +2791,15 @@
       </w:tblCellMar>
     </w:tblPr>
   </w:style>
-  <w:style w:type="numbering" w:default="1" w:styleId="NoList">
+  <w:style w:type="numbering" w:default="1" w:styleId="Sinlista">
     <w:name w:val="No List"/>
     <w:uiPriority w:val="99"/>
     <w:semiHidden/>
     <w:unhideWhenUsed/>
   </w:style>
-  <w:style w:type="table" w:styleId="TableGrid">
+  <w:style w:type="table" w:styleId="Tablaconcuadrcula">
     <w:name w:val="Table Grid"/>
-    <w:basedOn w:val="TableNormal"/>
+    <w:basedOn w:val="Tablanormal"/>
     <w:uiPriority w:val="59"/>
     <w:rsid w:val="00D842C6"/>
     <w:pPr>
@@ -2823,7 +2823,7 @@
       </w:tblCellMar>
     </w:tblPr>
   </w:style>
-  <w:style w:type="paragraph" w:styleId="ListParagraph">
+  <w:style w:type="paragraph" w:styleId="Prrafodelista">
     <w:name w:val="List Paragraph"/>
     <w:basedOn w:val="Normal"/>
     <w:uiPriority w:val="34"/>
@@ -2997,13 +2997,13 @@
     <w:name w:val="Normal"/>
     <w:qFormat/>
   </w:style>
-  <w:style w:type="character" w:default="1" w:styleId="DefaultParagraphFont">
+  <w:style w:type="character" w:default="1" w:styleId="Fuentedeprrafopredeter">
     <w:name w:val="Default Paragraph Font"/>
     <w:uiPriority w:val="1"/>
     <w:semiHidden/>
     <w:unhideWhenUsed/>
   </w:style>
-  <w:style w:type="table" w:default="1" w:styleId="TableNormal">
+  <w:style w:type="table" w:default="1" w:styleId="Tablanormal">
     <w:name w:val="Normal Table"/>
     <w:uiPriority w:val="99"/>
     <w:semiHidden/>
@@ -3018,15 +3018,15 @@
       </w:tblCellMar>
     </w:tblPr>
   </w:style>
-  <w:style w:type="numbering" w:default="1" w:styleId="NoList">
+  <w:style w:type="numbering" w:default="1" w:styleId="Sinlista">
     <w:name w:val="No List"/>
     <w:uiPriority w:val="99"/>
     <w:semiHidden/>
     <w:unhideWhenUsed/>
   </w:style>
-  <w:style w:type="table" w:styleId="TableGrid">
+  <w:style w:type="table" w:styleId="Tablaconcuadrcula">
     <w:name w:val="Table Grid"/>
-    <w:basedOn w:val="TableNormal"/>
+    <w:basedOn w:val="Tablanormal"/>
     <w:uiPriority w:val="59"/>
     <w:rsid w:val="00D842C6"/>
     <w:pPr>
@@ -3050,7 +3050,7 @@
       </w:tblCellMar>
     </w:tblPr>
   </w:style>
-  <w:style w:type="paragraph" w:styleId="ListParagraph">
+  <w:style w:type="paragraph" w:styleId="Prrafodelista">
     <w:name w:val="List Paragraph"/>
     <w:basedOn w:val="Normal"/>
     <w:uiPriority w:val="34"/>
@@ -3075,34 +3075,34 @@
         <a:sysClr val="window" lastClr="FFFFFF"/>
       </a:lt1>
       <a:dk2>
-        <a:srgbClr xmlns:mc="http://schemas.openxmlformats.org/markup-compatibility/2006" xmlns:a14="http://schemas.microsoft.com/office/drawing/2010/main" val="1F497D" mc:Ignorable=""/>
+        <a:srgbClr val="1F497D"/>
       </a:dk2>
       <a:lt2>
-        <a:srgbClr xmlns:mc="http://schemas.openxmlformats.org/markup-compatibility/2006" xmlns:a14="http://schemas.microsoft.com/office/drawing/2010/main" val="EEECE1" mc:Ignorable=""/>
+        <a:srgbClr val="EEECE1"/>
       </a:lt2>
       <a:accent1>
-        <a:srgbClr xmlns:mc="http://schemas.openxmlformats.org/markup-compatibility/2006" xmlns:a14="http://schemas.microsoft.com/office/drawing/2010/main" val="4F81BD" mc:Ignorable=""/>
+        <a:srgbClr val="4F81BD"/>
       </a:accent1>
       <a:accent2>
-        <a:srgbClr xmlns:mc="http://schemas.openxmlformats.org/markup-compatibility/2006" xmlns:a14="http://schemas.microsoft.com/office/drawing/2010/main" val="C0504D" mc:Ignorable=""/>
+        <a:srgbClr val="C0504D"/>
       </a:accent2>
       <a:accent3>
-        <a:srgbClr xmlns:mc="http://schemas.openxmlformats.org/markup-compatibility/2006" xmlns:a14="http://schemas.microsoft.com/office/drawing/2010/main" val="9BBB59" mc:Ignorable=""/>
+        <a:srgbClr val="9BBB59"/>
       </a:accent3>
       <a:accent4>
-        <a:srgbClr xmlns:mc="http://schemas.openxmlformats.org/markup-compatibility/2006" xmlns:a14="http://schemas.microsoft.com/office/drawing/2010/main" val="8064A2" mc:Ignorable=""/>
+        <a:srgbClr val="8064A2"/>
       </a:accent4>
       <a:accent5>
-        <a:srgbClr xmlns:mc="http://schemas.openxmlformats.org/markup-compatibility/2006" xmlns:a14="http://schemas.microsoft.com/office/drawing/2010/main" val="4BACC6" mc:Ignorable=""/>
+        <a:srgbClr val="4BACC6"/>
       </a:accent5>
       <a:accent6>
-        <a:srgbClr xmlns:mc="http://schemas.openxmlformats.org/markup-compatibility/2006" xmlns:a14="http://schemas.microsoft.com/office/drawing/2010/main" val="F79646" mc:Ignorable=""/>
+        <a:srgbClr val="F79646"/>
       </a:accent6>
       <a:hlink>
-        <a:srgbClr xmlns:mc="http://schemas.openxmlformats.org/markup-compatibility/2006" xmlns:a14="http://schemas.microsoft.com/office/drawing/2010/main" val="0000FF" mc:Ignorable=""/>
+        <a:srgbClr val="0000FF"/>
       </a:hlink>
       <a:folHlink>
-        <a:srgbClr xmlns:mc="http://schemas.openxmlformats.org/markup-compatibility/2006" xmlns:a14="http://schemas.microsoft.com/office/drawing/2010/main" val="800080" mc:Ignorable=""/>
+        <a:srgbClr val="800080"/>
       </a:folHlink>
     </a:clrScheme>
     <a:fontScheme name="Office">
@@ -3256,7 +3256,7 @@
         <a:effectStyle>
           <a:effectLst>
             <a:outerShdw blurRad="40000" dist="20000" dir="5400000" rotWithShape="0">
-              <a:srgbClr xmlns:mc="http://schemas.openxmlformats.org/markup-compatibility/2006" xmlns:a14="http://schemas.microsoft.com/office/drawing/2010/main" val="000000" mc:Ignorable="">
+              <a:srgbClr val="000000">
                 <a:alpha val="38000"/>
               </a:srgbClr>
             </a:outerShdw>
@@ -3265,7 +3265,7 @@
         <a:effectStyle>
           <a:effectLst>
             <a:outerShdw blurRad="40000" dist="23000" dir="5400000" rotWithShape="0">
-              <a:srgbClr xmlns:mc="http://schemas.openxmlformats.org/markup-compatibility/2006" xmlns:a14="http://schemas.microsoft.com/office/drawing/2010/main" val="000000" mc:Ignorable="">
+              <a:srgbClr val="000000">
                 <a:alpha val="35000"/>
               </a:srgbClr>
             </a:outerShdw>
@@ -3274,7 +3274,7 @@
         <a:effectStyle>
           <a:effectLst>
             <a:outerShdw blurRad="40000" dist="23000" dir="5400000" rotWithShape="0">
-              <a:srgbClr xmlns:mc="http://schemas.openxmlformats.org/markup-compatibility/2006" xmlns:a14="http://schemas.microsoft.com/office/drawing/2010/main" val="000000" mc:Ignorable="">
+              <a:srgbClr val="000000">
                 <a:alpha val="35000"/>
               </a:srgbClr>
             </a:outerShdw>

</xml_diff>